<commit_message>
Added Comment for why there was no link
</commit_message>
<xml_diff>
--- a/Documentation/Iteration Plans/Iteration Plan 4.docx
+++ b/Documentation/Iteration Plans/Iteration Plan 4.docx
@@ -1,6 +1,6 @@
 
 <file path=word/document.xml><?xml version="1.0" encoding="utf-8"?>
-<w:document xmlns:wpc="http://schemas.microsoft.com/office/word/2010/wordprocessingCanvas" xmlns:mo="http://schemas.microsoft.com/office/mac/office/2008/main" xmlns:mc="http://schemas.openxmlformats.org/markup-compatibility/2006" xmlns:mv="urn:schemas-microsoft-com:mac:vml" xmlns:o="urn:schemas-microsoft-com:office:office" xmlns:r="http://schemas.openxmlformats.org/officeDocument/2006/relationships" xmlns:m="http://schemas.openxmlformats.org/officeDocument/2006/math" xmlns:v="urn:schemas-microsoft-com:vml" xmlns:wp14="http://schemas.microsoft.com/office/word/2010/wordprocessingDrawing" xmlns:wp="http://schemas.openxmlformats.org/drawingml/2006/wordprocessingDrawing" xmlns:w10="urn:schemas-microsoft-com:office:word" xmlns:w="http://schemas.openxmlformats.org/wordprocessingml/2006/main" xmlns:w14="http://schemas.microsoft.com/office/word/2010/wordml" xmlns:w15="http://schemas.microsoft.com/office/word/2012/wordml" xmlns:wpg="http://schemas.microsoft.com/office/word/2010/wordprocessingGroup" xmlns:wpi="http://schemas.microsoft.com/office/word/2010/wordprocessingInk" xmlns:wne="http://schemas.microsoft.com/office/word/2006/wordml" xmlns:wps="http://schemas.microsoft.com/office/word/2010/wordprocessingShape" mc:Ignorable="w14 w15 wp14">
+<w:document xmlns:wpc="http://schemas.microsoft.com/office/word/2010/wordprocessingCanvas" xmlns:mc="http://schemas.openxmlformats.org/markup-compatibility/2006" xmlns:o="urn:schemas-microsoft-com:office:office" xmlns:r="http://schemas.openxmlformats.org/officeDocument/2006/relationships" xmlns:m="http://schemas.openxmlformats.org/officeDocument/2006/math" xmlns:v="urn:schemas-microsoft-com:vml" xmlns:wp14="http://schemas.microsoft.com/office/word/2010/wordprocessingDrawing" xmlns:wp="http://schemas.openxmlformats.org/drawingml/2006/wordprocessingDrawing" xmlns:w10="urn:schemas-microsoft-com:office:word" xmlns:w="http://schemas.openxmlformats.org/wordprocessingml/2006/main" xmlns:w14="http://schemas.microsoft.com/office/word/2010/wordml" xmlns:w15="http://schemas.microsoft.com/office/word/2012/wordml" xmlns:wpg="http://schemas.microsoft.com/office/word/2010/wordprocessingGroup" xmlns:wpi="http://schemas.microsoft.com/office/word/2010/wordprocessingInk" xmlns:wne="http://schemas.microsoft.com/office/word/2006/wordml" xmlns:wps="http://schemas.microsoft.com/office/word/2010/wordprocessingShape" mc:Ignorable="w14 w15 wp14">
   <w:body>
     <w:p>
       <w:pPr>
@@ -436,23 +436,7 @@
           <w:sz w:val="24"/>
           <w:szCs w:val="24"/>
         </w:rPr>
-        <w:t xml:space="preserve">Review all </w:t>
-      </w:r>
-      <w:proofErr w:type="gramStart"/>
-      <w:r>
-        <w:rPr>
-          <w:sz w:val="24"/>
-          <w:szCs w:val="24"/>
-        </w:rPr>
-        <w:t>members</w:t>
-      </w:r>
-      <w:proofErr w:type="gramEnd"/>
-      <w:r>
-        <w:rPr>
-          <w:sz w:val="24"/>
-          <w:szCs w:val="24"/>
-        </w:rPr>
-        <w:t xml:space="preserve"> documents as per our assigned review person. </w:t>
+        <w:t xml:space="preserve">Review all members documents as per our assigned review person. </w:t>
       </w:r>
     </w:p>
     <w:p>
@@ -506,8 +490,6 @@
         <w:tab/>
         <w:t>Begin writing c# code inside of unity scenes and link up the GUI</w:t>
       </w:r>
-      <w:bookmarkStart w:id="1" w:name="_GoBack"/>
-      <w:bookmarkEnd w:id="1"/>
     </w:p>
     <w:p>
       <w:r>
@@ -660,29 +642,7 @@
           <w:szCs w:val="24"/>
           <w:lang w:val="en-AU"/>
         </w:rPr>
-        <w:t xml:space="preserve">All members to resubmit their documents for review once they satisfy DI level marking criteria for LCAM. </w:t>
-      </w:r>
-      <w:proofErr w:type="gramStart"/>
-      <w:r>
-        <w:rPr>
-          <w:rFonts w:ascii="Times" w:eastAsiaTheme="minorHAnsi" w:hAnsi="Times" w:cs="Times"/>
-          <w:color w:val="000000"/>
-          <w:sz w:val="24"/>
-          <w:szCs w:val="24"/>
-          <w:lang w:val="en-AU"/>
-        </w:rPr>
-        <w:t>Additionally</w:t>
-      </w:r>
-      <w:proofErr w:type="gramEnd"/>
-      <w:r>
-        <w:rPr>
-          <w:rFonts w:ascii="Times" w:eastAsiaTheme="minorHAnsi" w:hAnsi="Times" w:cs="Times"/>
-          <w:color w:val="000000"/>
-          <w:sz w:val="24"/>
-          <w:szCs w:val="24"/>
-          <w:lang w:val="en-AU"/>
-        </w:rPr>
-        <w:t xml:space="preserve"> the documents should reflect all given feedback from LCOM</w:t>
+        <w:t>All members to resubmit their documents for review once they satisfy DI level marking criteria for LCAM. Additionally the documents should reflect all given feedback from LCOM</w:t>
       </w:r>
     </w:p>
     <w:p>
@@ -1614,7 +1574,6 @@
                 <w:rFonts w:ascii="Arial" w:hAnsi="Arial" w:cs="Arial"/>
                 <w:lang w:eastAsia="ja-JP"/>
               </w:rPr>
-              <w:lastRenderedPageBreak/>
               <w:t>1.1</w:t>
             </w:r>
           </w:p>
@@ -1775,29 +1734,7 @@
                 <w:szCs w:val="26"/>
                 <w:lang w:val="en-AU"/>
               </w:rPr>
-              <w:t xml:space="preserve">for the use </w:t>
-            </w:r>
-            <w:proofErr w:type="gramStart"/>
-            <w:r>
-              <w:rPr>
-                <w:rFonts w:ascii="Times" w:eastAsiaTheme="minorHAnsi" w:hAnsi="Times" w:cs="Times"/>
-                <w:color w:val="000000"/>
-                <w:sz w:val="26"/>
-                <w:szCs w:val="26"/>
-                <w:lang w:val="en-AU"/>
-              </w:rPr>
-              <w:t>case..</w:t>
-            </w:r>
-            <w:proofErr w:type="gramEnd"/>
-            <w:r>
-              <w:rPr>
-                <w:rFonts w:ascii="Times" w:eastAsiaTheme="minorHAnsi" w:hAnsi="Times" w:cs="Times"/>
-                <w:color w:val="000000"/>
-                <w:sz w:val="26"/>
-                <w:szCs w:val="26"/>
-                <w:lang w:val="en-AU"/>
-              </w:rPr>
-              <w:t xml:space="preserve"> </w:t>
+              <w:t xml:space="preserve">for the use case.. </w:t>
             </w:r>
           </w:p>
           <w:p>
@@ -1957,7 +1894,6 @@
               <w:rPr>
                 <w:rFonts w:ascii="Arial" w:hAnsi="Arial" w:cs="Arial"/>
               </w:rPr>
-              <w:lastRenderedPageBreak/>
               <w:t>(22/4/18)</w:t>
             </w:r>
           </w:p>
@@ -2194,18 +2130,7 @@
                 <w:szCs w:val="26"/>
                 <w:lang w:val="en-AU"/>
               </w:rPr>
-              <w:t xml:space="preserve">remaining functionality and </w:t>
-            </w:r>
-            <w:r>
-              <w:rPr>
-                <w:rFonts w:ascii="Times" w:eastAsiaTheme="minorHAnsi" w:hAnsi="Times" w:cs="Times"/>
-                <w:color w:val="000000"/>
-                <w:sz w:val="26"/>
-                <w:szCs w:val="26"/>
-                <w:lang w:val="en-AU"/>
-              </w:rPr>
-              <w:lastRenderedPageBreak/>
-              <w:t xml:space="preserve">system qualities to be implemented. </w:t>
+              <w:t xml:space="preserve">remaining functionality and system qualities to be implemented. </w:t>
             </w:r>
           </w:p>
           <w:p>
@@ -2383,7 +2308,6 @@
                 <w:rFonts w:ascii="Arial" w:hAnsi="Arial" w:cs="Arial"/>
                 <w:lang w:eastAsia="ja-JP"/>
               </w:rPr>
-              <w:lastRenderedPageBreak/>
               <w:t>1.3</w:t>
             </w:r>
           </w:p>
@@ -2558,7 +2482,18 @@
                 <w:szCs w:val="26"/>
                 <w:lang w:val="en-AU"/>
               </w:rPr>
-              <w:t xml:space="preserve">to the risk prioritisation principles of the UP. </w:t>
+              <w:t xml:space="preserve">to the risk </w:t>
+            </w:r>
+            <w:r>
+              <w:rPr>
+                <w:rFonts w:ascii="Times" w:eastAsiaTheme="minorHAnsi" w:hAnsi="Times" w:cs="Times"/>
+                <w:color w:val="000000"/>
+                <w:sz w:val="26"/>
+                <w:szCs w:val="26"/>
+                <w:lang w:val="en-AU"/>
+              </w:rPr>
+              <w:lastRenderedPageBreak/>
+              <w:t xml:space="preserve">prioritisation principles of the UP. </w:t>
             </w:r>
           </w:p>
           <w:p>
@@ -2583,9 +2518,23 @@
                 <w:szCs w:val="26"/>
                 <w:lang w:val="en-AU"/>
               </w:rPr>
-              <w:t>The plan specifies functional targets (</w:t>
-            </w:r>
-            <w:proofErr w:type="spellStart"/>
+              <w:t xml:space="preserve">The plan specifies functional targets (ie use cases to be implemented) for each iteration of the Construction Phase, along with other necessary activities. </w:t>
+            </w:r>
+          </w:p>
+          <w:p>
+            <w:pPr>
+              <w:autoSpaceDE w:val="0"/>
+              <w:autoSpaceDN w:val="0"/>
+              <w:adjustRightInd w:val="0"/>
+              <w:spacing w:after="240" w:line="300" w:lineRule="atLeast"/>
+              <w:rPr>
+                <w:rFonts w:ascii="Times" w:eastAsiaTheme="minorHAnsi" w:hAnsi="Times" w:cs="Times"/>
+                <w:color w:val="000000"/>
+                <w:sz w:val="24"/>
+                <w:szCs w:val="24"/>
+                <w:lang w:val="en-AU"/>
+              </w:rPr>
+            </w:pPr>
             <w:r>
               <w:rPr>
                 <w:rFonts w:ascii="Times" w:eastAsiaTheme="minorHAnsi" w:hAnsi="Times" w:cs="Times"/>
@@ -2594,54 +2543,7 @@
                 <w:szCs w:val="26"/>
                 <w:lang w:val="en-AU"/>
               </w:rPr>
-              <w:t>ie</w:t>
-            </w:r>
-            <w:proofErr w:type="spellEnd"/>
-            <w:r>
-              <w:rPr>
-                <w:rFonts w:ascii="Times" w:eastAsiaTheme="minorHAnsi" w:hAnsi="Times" w:cs="Times"/>
-                <w:color w:val="000000"/>
-                <w:sz w:val="26"/>
-                <w:szCs w:val="26"/>
-                <w:lang w:val="en-AU"/>
-              </w:rPr>
-              <w:t xml:space="preserve"> use cases to be implemented) for each iteration of the Construction Phase, along with other necessary activities. </w:t>
-            </w:r>
-          </w:p>
-          <w:p>
-            <w:pPr>
-              <w:autoSpaceDE w:val="0"/>
-              <w:autoSpaceDN w:val="0"/>
-              <w:adjustRightInd w:val="0"/>
-              <w:spacing w:after="240" w:line="300" w:lineRule="atLeast"/>
-              <w:rPr>
-                <w:rFonts w:ascii="Times" w:eastAsiaTheme="minorHAnsi" w:hAnsi="Times" w:cs="Times"/>
-                <w:color w:val="000000"/>
-                <w:sz w:val="24"/>
-                <w:szCs w:val="24"/>
-                <w:lang w:val="en-AU"/>
-              </w:rPr>
-            </w:pPr>
-            <w:r>
-              <w:rPr>
-                <w:rFonts w:ascii="Times" w:eastAsiaTheme="minorHAnsi" w:hAnsi="Times" w:cs="Times"/>
-                <w:color w:val="000000"/>
-                <w:sz w:val="26"/>
-                <w:szCs w:val="26"/>
-                <w:lang w:val="en-AU"/>
-              </w:rPr>
-              <w:t xml:space="preserve">The plan makes general allowances </w:t>
-            </w:r>
-            <w:r>
-              <w:rPr>
-                <w:rFonts w:ascii="Times" w:eastAsiaTheme="minorHAnsi" w:hAnsi="Times" w:cs="Times"/>
-                <w:color w:val="000000"/>
-                <w:sz w:val="26"/>
-                <w:szCs w:val="26"/>
-                <w:lang w:val="en-AU"/>
-              </w:rPr>
-              <w:lastRenderedPageBreak/>
-              <w:t xml:space="preserve">for contingencies. </w:t>
+              <w:t xml:space="preserve">The plan makes general allowances for contingencies. </w:t>
             </w:r>
           </w:p>
           <w:p>
@@ -2698,11 +2600,9 @@
             <w:noWrap/>
           </w:tcPr>
           <w:p>
-            <w:proofErr w:type="spellStart"/>
             <w:r>
               <w:t>Charnes</w:t>
             </w:r>
-            <w:proofErr w:type="spellEnd"/>
           </w:p>
         </w:tc>
         <w:tc>
@@ -2774,7 +2674,6 @@
                 <w:rFonts w:ascii="Arial" w:hAnsi="Arial" w:cs="Arial"/>
                 <w:lang w:eastAsia="ja-JP"/>
               </w:rPr>
-              <w:lastRenderedPageBreak/>
               <w:t>2.0</w:t>
             </w:r>
           </w:p>
@@ -2801,19 +2700,11 @@
                 <w:rFonts w:ascii="Arial" w:hAnsi="Arial" w:cs="Arial"/>
               </w:rPr>
             </w:pPr>
-            <w:proofErr w:type="spellStart"/>
-            <w:r>
-              <w:rPr>
-                <w:rFonts w:ascii="Arial" w:hAnsi="Arial" w:cs="Arial"/>
-              </w:rPr>
-              <w:t>Charnes</w:t>
-            </w:r>
-            <w:proofErr w:type="spellEnd"/>
-            <w:r>
-              <w:rPr>
-                <w:rFonts w:ascii="Arial" w:hAnsi="Arial" w:cs="Arial"/>
-              </w:rPr>
-              <w:t xml:space="preserve"> to review the Vision Document using the criteria stated above in the outcome. Appropriate and thorough comments should be made. </w:t>
+            <w:r>
+              <w:rPr>
+                <w:rFonts w:ascii="Arial" w:hAnsi="Arial" w:cs="Arial"/>
+              </w:rPr>
+              <w:t xml:space="preserve">Charnes to review the Vision Document using the criteria stated above in the outcome. Appropriate and thorough comments should be made. </w:t>
             </w:r>
           </w:p>
         </w:tc>
@@ -2850,11 +2741,9 @@
             <w:noWrap/>
           </w:tcPr>
           <w:p>
-            <w:proofErr w:type="spellStart"/>
             <w:r>
               <w:t>Charnes</w:t>
             </w:r>
-            <w:proofErr w:type="spellEnd"/>
           </w:p>
         </w:tc>
         <w:tc>
@@ -3124,6 +3013,50 @@
               <w:t>Not Started</w:t>
             </w:r>
           </w:p>
+          <w:p>
+            <w:pPr>
+              <w:rPr>
+                <w:rFonts w:ascii="Arial" w:hAnsi="Arial" w:cs="Arial"/>
+                <w:color w:val="FF0000"/>
+                <w:lang w:eastAsia="ja-JP"/>
+              </w:rPr>
+            </w:pPr>
+            <w:r>
+              <w:rPr>
+                <w:rFonts w:ascii="Arial" w:hAnsi="Arial" w:cs="Arial"/>
+                <w:color w:val="FF0000"/>
+                <w:lang w:eastAsia="ja-JP"/>
+              </w:rPr>
+              <w:t>Document still in progres</w:t>
+            </w:r>
+            <w:bookmarkStart w:id="1" w:name="_GoBack"/>
+            <w:bookmarkEnd w:id="1"/>
+            <w:r>
+              <w:rPr>
+                <w:rFonts w:ascii="Arial" w:hAnsi="Arial" w:cs="Arial"/>
+                <w:color w:val="FF0000"/>
+                <w:lang w:eastAsia="ja-JP"/>
+              </w:rPr>
+              <w:t>s</w:t>
+            </w:r>
+          </w:p>
+          <w:p>
+            <w:pPr>
+              <w:rPr>
+                <w:rFonts w:ascii="Arial" w:hAnsi="Arial" w:cs="Arial"/>
+                <w:color w:val="FF0000"/>
+                <w:lang w:eastAsia="ja-JP"/>
+              </w:rPr>
+            </w:pPr>
+            <w:r>
+              <w:rPr>
+                <w:rFonts w:ascii="Arial" w:hAnsi="Arial" w:cs="Arial"/>
+                <w:color w:val="FF0000"/>
+                <w:lang w:eastAsia="ja-JP"/>
+              </w:rPr>
+              <w:t>and I was in hospital</w:t>
+            </w:r>
+          </w:p>
         </w:tc>
         <w:tc>
           <w:tcPr>
@@ -3488,6 +3421,7 @@
                 <w:rFonts w:ascii="Arial" w:hAnsi="Arial" w:cs="Arial"/>
                 <w:lang w:eastAsia="ja-JP"/>
               </w:rPr>
+              <w:lastRenderedPageBreak/>
               <w:t>3.1</w:t>
             </w:r>
           </w:p>
@@ -3499,13 +3433,8 @@
             <w:noWrap/>
           </w:tcPr>
           <w:p>
-            <w:proofErr w:type="spellStart"/>
-            <w:r>
-              <w:t>PhP</w:t>
-            </w:r>
-            <w:proofErr w:type="spellEnd"/>
-            <w:r>
-              <w:t xml:space="preserve"> script</w:t>
+            <w:r>
+              <w:t>PhP script</w:t>
             </w:r>
           </w:p>
         </w:tc>
@@ -3523,21 +3452,13 @@
               <w:rPr>
                 <w:rFonts w:ascii="Arial" w:hAnsi="Arial" w:cs="Arial"/>
               </w:rPr>
-              <w:t xml:space="preserve">Michelle to write the </w:t>
-            </w:r>
-            <w:proofErr w:type="spellStart"/>
-            <w:r>
-              <w:rPr>
-                <w:rFonts w:ascii="Arial" w:hAnsi="Arial" w:cs="Arial"/>
-              </w:rPr>
-              <w:t>PhP</w:t>
-            </w:r>
-            <w:proofErr w:type="spellEnd"/>
-            <w:r>
-              <w:rPr>
-                <w:rFonts w:ascii="Arial" w:hAnsi="Arial" w:cs="Arial"/>
-              </w:rPr>
-              <w:t xml:space="preserve"> scripts that will gather and send the relevant data to and from the database, </w:t>
+              <w:t>Col to write the PH</w:t>
+            </w:r>
+            <w:r>
+              <w:rPr>
+                <w:rFonts w:ascii="Arial" w:hAnsi="Arial" w:cs="Arial"/>
+              </w:rPr>
+              <w:t xml:space="preserve">P scripts that will gather and send the relevant data to and from the database, </w:t>
             </w:r>
           </w:p>
         </w:tc>
@@ -3674,19 +3595,11 @@
                 <w:rFonts w:ascii="Arial" w:hAnsi="Arial" w:cs="Arial"/>
               </w:rPr>
             </w:pPr>
-            <w:proofErr w:type="spellStart"/>
-            <w:r>
-              <w:rPr>
-                <w:rFonts w:ascii="Arial" w:hAnsi="Arial" w:cs="Arial"/>
-              </w:rPr>
-              <w:t>Charnes</w:t>
-            </w:r>
-            <w:proofErr w:type="spellEnd"/>
-            <w:r>
-              <w:rPr>
-                <w:rFonts w:ascii="Arial" w:hAnsi="Arial" w:cs="Arial"/>
-              </w:rPr>
-              <w:t xml:space="preserve"> to write the C# code inside of Unity for all the classes that will need access to the database. </w:t>
+            <w:r>
+              <w:rPr>
+                <w:rFonts w:ascii="Arial" w:hAnsi="Arial" w:cs="Arial"/>
+              </w:rPr>
+              <w:t xml:space="preserve">Charnes to write the C# code inside of Unity for all the classes that will need access to the database. </w:t>
             </w:r>
           </w:p>
         </w:tc>
@@ -3739,11 +3652,9 @@
             <w:noWrap/>
           </w:tcPr>
           <w:p>
-            <w:proofErr w:type="spellStart"/>
             <w:r>
               <w:t>Charnes</w:t>
             </w:r>
-            <w:proofErr w:type="spellEnd"/>
           </w:p>
         </w:tc>
         <w:tc>
@@ -3845,21 +3756,7 @@
               <w:rPr>
                 <w:rFonts w:ascii="Arial" w:hAnsi="Arial" w:cs="Arial"/>
               </w:rPr>
-              <w:t xml:space="preserve">Aaron to link the UI with the C# code created by </w:t>
-            </w:r>
-            <w:proofErr w:type="spellStart"/>
-            <w:r>
-              <w:rPr>
-                <w:rFonts w:ascii="Arial" w:hAnsi="Arial" w:cs="Arial"/>
-              </w:rPr>
-              <w:t>Charnes</w:t>
-            </w:r>
-            <w:proofErr w:type="spellEnd"/>
-            <w:r>
-              <w:rPr>
-                <w:rFonts w:ascii="Arial" w:hAnsi="Arial" w:cs="Arial"/>
-              </w:rPr>
-              <w:t xml:space="preserve">. </w:t>
+              <w:t xml:space="preserve">Aaron to link the UI with the C# code created by Charnes. </w:t>
             </w:r>
             <w:r>
               <w:rPr>
@@ -4140,7 +4037,6 @@
                 <w:rFonts w:ascii="Arial" w:hAnsi="Arial" w:cs="Arial"/>
                 <w:lang w:eastAsia="ja-JP"/>
               </w:rPr>
-              <w:lastRenderedPageBreak/>
               <w:t>5.1</w:t>
             </w:r>
           </w:p>
@@ -4832,19 +4728,11 @@
                 <w:rFonts w:ascii="Arial" w:hAnsi="Arial" w:cs="Arial"/>
               </w:rPr>
             </w:pPr>
-            <w:proofErr w:type="spellStart"/>
-            <w:r>
-              <w:rPr>
-                <w:rFonts w:ascii="Arial" w:hAnsi="Arial" w:cs="Arial"/>
-              </w:rPr>
-              <w:t>Charnes</w:t>
-            </w:r>
-            <w:proofErr w:type="spellEnd"/>
-            <w:r>
-              <w:rPr>
-                <w:rFonts w:ascii="Arial" w:hAnsi="Arial" w:cs="Arial"/>
-              </w:rPr>
-              <w:t xml:space="preserve"> to complete the UI Documentation</w:t>
+            <w:r>
+              <w:rPr>
+                <w:rFonts w:ascii="Arial" w:hAnsi="Arial" w:cs="Arial"/>
+              </w:rPr>
+              <w:t>Charnes to complete the UI Documentation</w:t>
             </w:r>
             <w:r>
               <w:rPr>
@@ -4887,11 +4775,9 @@
             <w:noWrap/>
           </w:tcPr>
           <w:p>
-            <w:proofErr w:type="spellStart"/>
             <w:r>
               <w:t>Charnes</w:t>
             </w:r>
-            <w:proofErr w:type="spellEnd"/>
           </w:p>
         </w:tc>
         <w:tc>
@@ -4989,19 +4875,11 @@
                 <w:rFonts w:ascii="Arial" w:hAnsi="Arial" w:cs="Arial"/>
               </w:rPr>
             </w:pPr>
-            <w:proofErr w:type="spellStart"/>
-            <w:r>
-              <w:rPr>
-                <w:rFonts w:ascii="Arial" w:hAnsi="Arial" w:cs="Arial"/>
-              </w:rPr>
-              <w:t>Charnes</w:t>
-            </w:r>
-            <w:proofErr w:type="spellEnd"/>
-            <w:r>
-              <w:rPr>
-                <w:rFonts w:ascii="Arial" w:hAnsi="Arial" w:cs="Arial"/>
-              </w:rPr>
-              <w:t xml:space="preserve"> bug sweep the code and clean up</w:t>
+            <w:r>
+              <w:rPr>
+                <w:rFonts w:ascii="Arial" w:hAnsi="Arial" w:cs="Arial"/>
+              </w:rPr>
+              <w:t>Charnes bug sweep the code and clean up</w:t>
             </w:r>
           </w:p>
         </w:tc>
@@ -5038,11 +4916,9 @@
             <w:noWrap/>
           </w:tcPr>
           <w:p>
-            <w:proofErr w:type="spellStart"/>
             <w:r>
               <w:t>Charnes</w:t>
             </w:r>
-            <w:proofErr w:type="spellEnd"/>
           </w:p>
         </w:tc>
         <w:tc>
@@ -5525,13 +5401,8 @@
               <w:ind w:left="0"/>
             </w:pPr>
             <w:r>
-              <w:t xml:space="preserve">Having problems with accessing the same Unity project at the same time and pushing back to </w:t>
-            </w:r>
-            <w:proofErr w:type="spellStart"/>
-            <w:r>
-              <w:t>GitHub</w:t>
-            </w:r>
-            <w:proofErr w:type="spellEnd"/>
+              <w:t>Having problems with accessing the same Unity project at the same time and pushing back to GitHub</w:t>
+            </w:r>
           </w:p>
         </w:tc>
         <w:tc>
@@ -5570,15 +5441,7 @@
               <w:ind w:left="0"/>
             </w:pPr>
             <w:r>
-              <w:t xml:space="preserve">We have decided to be in communication on discord when we are accessing and pushing the project to </w:t>
-            </w:r>
-            <w:proofErr w:type="spellStart"/>
-            <w:r>
-              <w:t>GitHub</w:t>
-            </w:r>
-            <w:proofErr w:type="spellEnd"/>
-            <w:r>
-              <w:t xml:space="preserve"> so we always have the most up to date project. </w:t>
+              <w:t xml:space="preserve">We have decided to be in communication on discord when we are accessing and pushing the project to GitHub so we always have the most up to date project. </w:t>
             </w:r>
           </w:p>
         </w:tc>
@@ -5923,7 +5786,7 @@
 </file>
 
 <file path=word/endnotes.xml><?xml version="1.0" encoding="utf-8"?>
-<w:endnotes xmlns:wpc="http://schemas.microsoft.com/office/word/2010/wordprocessingCanvas" xmlns:mo="http://schemas.microsoft.com/office/mac/office/2008/main" xmlns:mc="http://schemas.openxmlformats.org/markup-compatibility/2006" xmlns:mv="urn:schemas-microsoft-com:mac:vml" xmlns:o="urn:schemas-microsoft-com:office:office" xmlns:r="http://schemas.openxmlformats.org/officeDocument/2006/relationships" xmlns:m="http://schemas.openxmlformats.org/officeDocument/2006/math" xmlns:v="urn:schemas-microsoft-com:vml" xmlns:wp14="http://schemas.microsoft.com/office/word/2010/wordprocessingDrawing" xmlns:wp="http://schemas.openxmlformats.org/drawingml/2006/wordprocessingDrawing" xmlns:w10="urn:schemas-microsoft-com:office:word" xmlns:w="http://schemas.openxmlformats.org/wordprocessingml/2006/main" xmlns:w14="http://schemas.microsoft.com/office/word/2010/wordml" xmlns:w15="http://schemas.microsoft.com/office/word/2012/wordml" xmlns:wpg="http://schemas.microsoft.com/office/word/2010/wordprocessingGroup" xmlns:wpi="http://schemas.microsoft.com/office/word/2010/wordprocessingInk" xmlns:wne="http://schemas.microsoft.com/office/word/2006/wordml" xmlns:wps="http://schemas.microsoft.com/office/word/2010/wordprocessingShape" mc:Ignorable="w14 w15 wp14">
+<w:endnotes xmlns:wpc="http://schemas.microsoft.com/office/word/2010/wordprocessingCanvas" xmlns:mc="http://schemas.openxmlformats.org/markup-compatibility/2006" xmlns:o="urn:schemas-microsoft-com:office:office" xmlns:r="http://schemas.openxmlformats.org/officeDocument/2006/relationships" xmlns:m="http://schemas.openxmlformats.org/officeDocument/2006/math" xmlns:v="urn:schemas-microsoft-com:vml" xmlns:wp14="http://schemas.microsoft.com/office/word/2010/wordprocessingDrawing" xmlns:wp="http://schemas.openxmlformats.org/drawingml/2006/wordprocessingDrawing" xmlns:w10="urn:schemas-microsoft-com:office:word" xmlns:w="http://schemas.openxmlformats.org/wordprocessingml/2006/main" xmlns:w14="http://schemas.microsoft.com/office/word/2010/wordml" xmlns:w15="http://schemas.microsoft.com/office/word/2012/wordml" xmlns:wpg="http://schemas.microsoft.com/office/word/2010/wordprocessingGroup" xmlns:wpi="http://schemas.microsoft.com/office/word/2010/wordprocessingInk" xmlns:wne="http://schemas.microsoft.com/office/word/2006/wordml" xmlns:wps="http://schemas.microsoft.com/office/word/2010/wordprocessingShape" mc:Ignorable="w14 w15 wp14">
   <w:endnote w:type="separator" w:id="-1">
     <w:p>
       <w:pPr>
@@ -5948,7 +5811,7 @@
 </file>
 
 <file path=word/footer1.xml><?xml version="1.0" encoding="utf-8"?>
-<w:ftr xmlns:wpc="http://schemas.microsoft.com/office/word/2010/wordprocessingCanvas" xmlns:mo="http://schemas.microsoft.com/office/mac/office/2008/main" xmlns:mc="http://schemas.openxmlformats.org/markup-compatibility/2006" xmlns:mv="urn:schemas-microsoft-com:mac:vml" xmlns:o="urn:schemas-microsoft-com:office:office" xmlns:r="http://schemas.openxmlformats.org/officeDocument/2006/relationships" xmlns:m="http://schemas.openxmlformats.org/officeDocument/2006/math" xmlns:v="urn:schemas-microsoft-com:vml" xmlns:wp14="http://schemas.microsoft.com/office/word/2010/wordprocessingDrawing" xmlns:wp="http://schemas.openxmlformats.org/drawingml/2006/wordprocessingDrawing" xmlns:w10="urn:schemas-microsoft-com:office:word" xmlns:w="http://schemas.openxmlformats.org/wordprocessingml/2006/main" xmlns:w14="http://schemas.microsoft.com/office/word/2010/wordml" xmlns:w15="http://schemas.microsoft.com/office/word/2012/wordml" xmlns:wpg="http://schemas.microsoft.com/office/word/2010/wordprocessingGroup" xmlns:wpi="http://schemas.microsoft.com/office/word/2010/wordprocessingInk" xmlns:wne="http://schemas.microsoft.com/office/word/2006/wordml" xmlns:wps="http://schemas.microsoft.com/office/word/2010/wordprocessingShape" mc:Ignorable="w14 w15 wp14">
+<w:ftr xmlns:wpc="http://schemas.microsoft.com/office/word/2010/wordprocessingCanvas" xmlns:mc="http://schemas.openxmlformats.org/markup-compatibility/2006" xmlns:o="urn:schemas-microsoft-com:office:office" xmlns:r="http://schemas.openxmlformats.org/officeDocument/2006/relationships" xmlns:m="http://schemas.openxmlformats.org/officeDocument/2006/math" xmlns:v="urn:schemas-microsoft-com:vml" xmlns:wp14="http://schemas.microsoft.com/office/word/2010/wordprocessingDrawing" xmlns:wp="http://schemas.openxmlformats.org/drawingml/2006/wordprocessingDrawing" xmlns:w10="urn:schemas-microsoft-com:office:word" xmlns:w="http://schemas.openxmlformats.org/wordprocessingml/2006/main" xmlns:w14="http://schemas.microsoft.com/office/word/2010/wordml" xmlns:w15="http://schemas.microsoft.com/office/word/2012/wordml" xmlns:wpg="http://schemas.microsoft.com/office/word/2010/wordprocessingGroup" xmlns:wpi="http://schemas.microsoft.com/office/word/2010/wordprocessingInk" xmlns:wne="http://schemas.microsoft.com/office/word/2006/wordml" xmlns:wps="http://schemas.microsoft.com/office/word/2010/wordprocessingShape" mc:Ignorable="w14 w15 wp14">
   <w:tbl>
     <w:tblPr>
       <w:tblW w:w="0" w:type="auto"/>
@@ -6005,11 +5868,21 @@
           <w:r>
             <w:sym w:font="Symbol" w:char="F0D3"/>
           </w:r>
-          <w:fldSimple w:instr=" DOCPROPERTY &quot;Company&quot;  \* MERGEFORMAT ">
-            <w:r>
-              <w:t>&lt;Company Name&gt;</w:t>
-            </w:r>
-          </w:fldSimple>
+          <w:r>
+            <w:fldChar w:fldCharType="begin"/>
+          </w:r>
+          <w:r>
+            <w:instrText xml:space="preserve"> DOCPROPERTY "Company"  \* MERGEFORMAT </w:instrText>
+          </w:r>
+          <w:r>
+            <w:fldChar w:fldCharType="separate"/>
+          </w:r>
+          <w:r>
+            <w:t>&lt;Company Name&gt;</w:t>
+          </w:r>
+          <w:r>
+            <w:fldChar w:fldCharType="end"/>
+          </w:r>
           <w:r>
             <w:t xml:space="preserve">, </w:t>
           </w:r>
@@ -6073,7 +5946,7 @@
               <w:rStyle w:val="PageNumber"/>
               <w:noProof/>
             </w:rPr>
-            <w:t>8</w:t>
+            <w:t>6</w:t>
           </w:r>
           <w:r>
             <w:rPr>
@@ -6110,7 +5983,7 @@
               <w:rStyle w:val="PageNumber"/>
               <w:noProof/>
             </w:rPr>
-            <w:t>8</w:t>
+            <w:t>7</w:t>
           </w:r>
           <w:r>
             <w:rPr>
@@ -6131,7 +6004,7 @@
 </file>
 
 <file path=word/footnotes.xml><?xml version="1.0" encoding="utf-8"?>
-<w:footnotes xmlns:wpc="http://schemas.microsoft.com/office/word/2010/wordprocessingCanvas" xmlns:mo="http://schemas.microsoft.com/office/mac/office/2008/main" xmlns:mc="http://schemas.openxmlformats.org/markup-compatibility/2006" xmlns:mv="urn:schemas-microsoft-com:mac:vml" xmlns:o="urn:schemas-microsoft-com:office:office" xmlns:r="http://schemas.openxmlformats.org/officeDocument/2006/relationships" xmlns:m="http://schemas.openxmlformats.org/officeDocument/2006/math" xmlns:v="urn:schemas-microsoft-com:vml" xmlns:wp14="http://schemas.microsoft.com/office/word/2010/wordprocessingDrawing" xmlns:wp="http://schemas.openxmlformats.org/drawingml/2006/wordprocessingDrawing" xmlns:w10="urn:schemas-microsoft-com:office:word" xmlns:w="http://schemas.openxmlformats.org/wordprocessingml/2006/main" xmlns:w14="http://schemas.microsoft.com/office/word/2010/wordml" xmlns:w15="http://schemas.microsoft.com/office/word/2012/wordml" xmlns:wpg="http://schemas.microsoft.com/office/word/2010/wordprocessingGroup" xmlns:wpi="http://schemas.microsoft.com/office/word/2010/wordprocessingInk" xmlns:wne="http://schemas.microsoft.com/office/word/2006/wordml" xmlns:wps="http://schemas.microsoft.com/office/word/2010/wordprocessingShape" mc:Ignorable="w14 w15 wp14">
+<w:footnotes xmlns:wpc="http://schemas.microsoft.com/office/word/2010/wordprocessingCanvas" xmlns:mc="http://schemas.openxmlformats.org/markup-compatibility/2006" xmlns:o="urn:schemas-microsoft-com:office:office" xmlns:r="http://schemas.openxmlformats.org/officeDocument/2006/relationships" xmlns:m="http://schemas.openxmlformats.org/officeDocument/2006/math" xmlns:v="urn:schemas-microsoft-com:vml" xmlns:wp14="http://schemas.microsoft.com/office/word/2010/wordprocessingDrawing" xmlns:wp="http://schemas.openxmlformats.org/drawingml/2006/wordprocessingDrawing" xmlns:w10="urn:schemas-microsoft-com:office:word" xmlns:w="http://schemas.openxmlformats.org/wordprocessingml/2006/main" xmlns:w14="http://schemas.microsoft.com/office/word/2010/wordml" xmlns:w15="http://schemas.microsoft.com/office/word/2012/wordml" xmlns:wpg="http://schemas.microsoft.com/office/word/2010/wordprocessingGroup" xmlns:wpi="http://schemas.microsoft.com/office/word/2010/wordprocessingInk" xmlns:wne="http://schemas.microsoft.com/office/word/2006/wordml" xmlns:wps="http://schemas.microsoft.com/office/word/2010/wordprocessingShape" mc:Ignorable="w14 w15 wp14">
   <w:footnote w:type="separator" w:id="-1">
     <w:p>
       <w:pPr>
@@ -6156,7 +6029,7 @@
 </file>
 
 <file path=word/header1.xml><?xml version="1.0" encoding="utf-8"?>
-<w:hdr xmlns:wpc="http://schemas.microsoft.com/office/word/2010/wordprocessingCanvas" xmlns:mo="http://schemas.microsoft.com/office/mac/office/2008/main" xmlns:mc="http://schemas.openxmlformats.org/markup-compatibility/2006" xmlns:mv="urn:schemas-microsoft-com:mac:vml" xmlns:o="urn:schemas-microsoft-com:office:office" xmlns:r="http://schemas.openxmlformats.org/officeDocument/2006/relationships" xmlns:m="http://schemas.openxmlformats.org/officeDocument/2006/math" xmlns:v="urn:schemas-microsoft-com:vml" xmlns:wp14="http://schemas.microsoft.com/office/word/2010/wordprocessingDrawing" xmlns:wp="http://schemas.openxmlformats.org/drawingml/2006/wordprocessingDrawing" xmlns:w10="urn:schemas-microsoft-com:office:word" xmlns:w="http://schemas.openxmlformats.org/wordprocessingml/2006/main" xmlns:w14="http://schemas.microsoft.com/office/word/2010/wordml" xmlns:w15="http://schemas.microsoft.com/office/word/2012/wordml" xmlns:wpg="http://schemas.microsoft.com/office/word/2010/wordprocessingGroup" xmlns:wpi="http://schemas.microsoft.com/office/word/2010/wordprocessingInk" xmlns:wne="http://schemas.microsoft.com/office/word/2006/wordml" xmlns:wps="http://schemas.microsoft.com/office/word/2010/wordprocessingShape" mc:Ignorable="w14 w15 wp14">
+<w:hdr xmlns:wpc="http://schemas.microsoft.com/office/word/2010/wordprocessingCanvas" xmlns:mc="http://schemas.openxmlformats.org/markup-compatibility/2006" xmlns:o="urn:schemas-microsoft-com:office:office" xmlns:r="http://schemas.openxmlformats.org/officeDocument/2006/relationships" xmlns:m="http://schemas.openxmlformats.org/officeDocument/2006/math" xmlns:v="urn:schemas-microsoft-com:vml" xmlns:wp14="http://schemas.microsoft.com/office/word/2010/wordprocessingDrawing" xmlns:wp="http://schemas.openxmlformats.org/drawingml/2006/wordprocessingDrawing" xmlns:w10="urn:schemas-microsoft-com:office:word" xmlns:w="http://schemas.openxmlformats.org/wordprocessingml/2006/main" xmlns:w14="http://schemas.microsoft.com/office/word/2010/wordml" xmlns:w15="http://schemas.microsoft.com/office/word/2012/wordml" xmlns:wpg="http://schemas.microsoft.com/office/word/2010/wordprocessingGroup" xmlns:wpi="http://schemas.microsoft.com/office/word/2010/wordprocessingInk" xmlns:wne="http://schemas.microsoft.com/office/word/2006/wordml" xmlns:wps="http://schemas.microsoft.com/office/word/2010/wordprocessingShape" mc:Ignorable="w14 w15 wp14">
   <w:tbl>
     <w:tblPr>
       <w:tblW w:w="0" w:type="auto"/>
@@ -6214,11 +6087,21 @@
           <w:tcW w:w="6379" w:type="dxa"/>
         </w:tcPr>
         <w:p>
-          <w:fldSimple w:instr=" TITLE  \* MERGEFORMAT ">
-            <w:r>
-              <w:t>Iteration Plan</w:t>
-            </w:r>
-          </w:fldSimple>
+          <w:r>
+            <w:fldChar w:fldCharType="begin"/>
+          </w:r>
+          <w:r>
+            <w:instrText xml:space="preserve"> TITLE  \* MERGEFORMAT </w:instrText>
+          </w:r>
+          <w:r>
+            <w:fldChar w:fldCharType="separate"/>
+          </w:r>
+          <w:r>
+            <w:t>Iteration Plan</w:t>
+          </w:r>
+          <w:r>
+            <w:fldChar w:fldCharType="end"/>
+          </w:r>
         </w:p>
       </w:tc>
       <w:tc>
@@ -6242,8 +6125,8 @@
 </file>
 
 <file path=word/numbering.xml><?xml version="1.0" encoding="utf-8"?>
-<w:numbering xmlns:wpc="http://schemas.microsoft.com/office/word/2010/wordprocessingCanvas" xmlns:mo="http://schemas.microsoft.com/office/mac/office/2008/main" xmlns:mc="http://schemas.openxmlformats.org/markup-compatibility/2006" xmlns:mv="urn:schemas-microsoft-com:mac:vml" xmlns:o="urn:schemas-microsoft-com:office:office" xmlns:r="http://schemas.openxmlformats.org/officeDocument/2006/relationships" xmlns:m="http://schemas.openxmlformats.org/officeDocument/2006/math" xmlns:v="urn:schemas-microsoft-com:vml" xmlns:wp14="http://schemas.microsoft.com/office/word/2010/wordprocessingDrawing" xmlns:wp="http://schemas.openxmlformats.org/drawingml/2006/wordprocessingDrawing" xmlns:w10="urn:schemas-microsoft-com:office:word" xmlns:w="http://schemas.openxmlformats.org/wordprocessingml/2006/main" xmlns:w14="http://schemas.microsoft.com/office/word/2010/wordml" xmlns:w15="http://schemas.microsoft.com/office/word/2012/wordml" xmlns:wpg="http://schemas.microsoft.com/office/word/2010/wordprocessingGroup" xmlns:wpi="http://schemas.microsoft.com/office/word/2010/wordprocessingInk" xmlns:wne="http://schemas.microsoft.com/office/word/2006/wordml" xmlns:wps="http://schemas.microsoft.com/office/word/2010/wordprocessingShape" mc:Ignorable="w14 w15 wp14">
-  <w:abstractNum w:abstractNumId="0">
+<w:numbering xmlns:wpc="http://schemas.microsoft.com/office/word/2010/wordprocessingCanvas" xmlns:mc="http://schemas.openxmlformats.org/markup-compatibility/2006" xmlns:o="urn:schemas-microsoft-com:office:office" xmlns:r="http://schemas.openxmlformats.org/officeDocument/2006/relationships" xmlns:m="http://schemas.openxmlformats.org/officeDocument/2006/math" xmlns:v="urn:schemas-microsoft-com:vml" xmlns:wp14="http://schemas.microsoft.com/office/word/2010/wordprocessingDrawing" xmlns:wp="http://schemas.openxmlformats.org/drawingml/2006/wordprocessingDrawing" xmlns:w10="urn:schemas-microsoft-com:office:word" xmlns:w="http://schemas.openxmlformats.org/wordprocessingml/2006/main" xmlns:w14="http://schemas.microsoft.com/office/word/2010/wordml" xmlns:w15="http://schemas.microsoft.com/office/word/2012/wordml" xmlns:wpg="http://schemas.microsoft.com/office/word/2010/wordprocessingGroup" xmlns:wpi="http://schemas.microsoft.com/office/word/2010/wordprocessingInk" xmlns:wne="http://schemas.microsoft.com/office/word/2006/wordml" xmlns:wps="http://schemas.microsoft.com/office/word/2010/wordprocessingShape" mc:Ignorable="w14 w15 wp14">
+  <w:abstractNum w:abstractNumId="0" w15:restartNumberingAfterBreak="0">
     <w:nsid w:val="25736F0D"/>
     <w:multiLevelType w:val="hybridMultilevel"/>
     <w:tmpl w:val="13C6FF70"/>
@@ -6357,7 +6240,7 @@
       </w:rPr>
     </w:lvl>
   </w:abstractNum>
-  <w:abstractNum w:abstractNumId="1">
+  <w:abstractNum w:abstractNumId="1" w15:restartNumberingAfterBreak="0">
     <w:nsid w:val="3D634BA7"/>
     <w:multiLevelType w:val="hybridMultilevel"/>
     <w:tmpl w:val="DC80DDC2"/>
@@ -6470,7 +6353,7 @@
       </w:rPr>
     </w:lvl>
   </w:abstractNum>
-  <w:abstractNum w:abstractNumId="2">
+  <w:abstractNum w:abstractNumId="2" w15:restartNumberingAfterBreak="0">
     <w:nsid w:val="43CC33B3"/>
     <w:multiLevelType w:val="hybridMultilevel"/>
     <w:tmpl w:val="158630C4"/>
@@ -6610,7 +6493,7 @@
       </w:rPr>
     </w:lvl>
   </w:abstractNum>
-  <w:abstractNum w:abstractNumId="3">
+  <w:abstractNum w:abstractNumId="3" w15:restartNumberingAfterBreak="0">
     <w:nsid w:val="4D2972A7"/>
     <w:multiLevelType w:val="hybridMultilevel"/>
     <w:tmpl w:val="5BD68F8C"/>
@@ -6699,7 +6582,7 @@
       </w:pPr>
     </w:lvl>
   </w:abstractNum>
-  <w:abstractNum w:abstractNumId="4">
+  <w:abstractNum w:abstractNumId="4" w15:restartNumberingAfterBreak="0">
     <w:nsid w:val="567642C0"/>
     <w:multiLevelType w:val="hybridMultilevel"/>
     <w:tmpl w:val="26167320"/>
@@ -6839,7 +6722,7 @@
       </w:rPr>
     </w:lvl>
   </w:abstractNum>
-  <w:abstractNum w:abstractNumId="5">
+  <w:abstractNum w:abstractNumId="5" w15:restartNumberingAfterBreak="0">
     <w:nsid w:val="7F407E83"/>
     <w:multiLevelType w:val="hybridMultilevel"/>
     <w:tmpl w:val="A5CC29B0"/>
@@ -6962,7 +6845,7 @@
     </w:rPrDefault>
     <w:pPrDefault/>
   </w:docDefaults>
-  <w:latentStyles w:defLockedState="0" w:defUIPriority="99" w:defSemiHidden="0" w:defUnhideWhenUsed="0" w:defQFormat="0" w:count="380">
+  <w:latentStyles w:defLockedState="0" w:defUIPriority="99" w:defSemiHidden="0" w:defUnhideWhenUsed="0" w:defQFormat="0" w:count="371">
     <w:lsdException w:name="Normal" w:uiPriority="0" w:qFormat="1"/>
     <w:lsdException w:name="heading 1" w:uiPriority="0" w:qFormat="1"/>
     <w:lsdException w:name="heading 2" w:semiHidden="1" w:uiPriority="9" w:unhideWhenUsed="1" w:qFormat="1"/>
@@ -7602,7 +7485,6 @@
       <w:lang w:eastAsia="en-AU"/>
     </w:rPr>
     <w:tblPr>
-      <w:tblInd w:w="0" w:type="dxa"/>
       <w:tblBorders>
         <w:top w:val="single" w:sz="4" w:space="0" w:color="auto"/>
         <w:left w:val="single" w:sz="4" w:space="0" w:color="auto"/>
@@ -7611,12 +7493,6 @@
         <w:insideH w:val="single" w:sz="4" w:space="0" w:color="auto"/>
         <w:insideV w:val="single" w:sz="4" w:space="0" w:color="auto"/>
       </w:tblBorders>
-      <w:tblCellMar>
-        <w:top w:w="0" w:type="dxa"/>
-        <w:left w:w="108" w:type="dxa"/>
-        <w:bottom w:w="0" w:type="dxa"/>
-        <w:right w:w="108" w:type="dxa"/>
-      </w:tblCellMar>
     </w:tblPr>
   </w:style>
   <w:style w:type="character" w:styleId="Hyperlink">

</xml_diff>